<commit_message>
update to backend error
</commit_message>
<xml_diff>
--- a/cisc327a5.docx
+++ b/cisc327a5.docx
@@ -1624,6 +1624,37 @@
     <w:p>
       <w:r>
         <w:t xml:space="preserve"> The way we performed the tests on withdraw was running this shell script which went through each of our test suites and ran our back end.  Each suite contained a master accounts file and a merged transactions file, as per the specified inputs.</w:t>
+      </w:r>
+    </w:p>
+    <w:p/>
+    <w:p>
+      <w:pPr>
+        <w:jc w:val="center"/>
+        <w:rPr>
+          <w:b/>
+          <w:u w:val="single"/>
+        </w:rPr>
+      </w:pPr>
+      <w:r>
+        <w:rPr>
+          <w:b/>
+          <w:u w:val="single"/>
+        </w:rPr>
+        <w:t>Delete</w:t>
+      </w:r>
+    </w:p>
+    <w:p>
+      <w:pPr>
+        <w:jc w:val="center"/>
+        <w:rPr>
+          <w:b/>
+          <w:u w:val="single"/>
+        </w:rPr>
+      </w:pPr>
+    </w:p>
+    <w:p>
+      <w:r>
+        <w:t>First error  was for loop tried to range(master), master is a list, needed to be range(len(master)), this error was also in create</w:t>
       </w:r>
       <w:bookmarkStart w:id="0" w:name="_GoBack"/>
       <w:bookmarkEnd w:id="0"/>

</xml_diff>